<commit_message>
Twitch Stream on the homepage
</commit_message>
<xml_diff>
--- a/Milestone1/Resumes/Brandon Hunt Resume.docx
+++ b/Milestone1/Resumes/Brandon Hunt Resume.docx
@@ -16,8 +16,6 @@
           <w:szCs w:val="24"/>
         </w:rPr>
       </w:pPr>
-      <w:bookmarkStart w:id="0" w:name="_GoBack"/>
-      <w:bookmarkEnd w:id="0"/>
       <w:r>
         <w:rPr>
           <w:rFonts w:ascii="Calibri" w:hAnsi="Calibri" w:cs="Calibri"/>
@@ -28,6 +26,8 @@
         </w:rPr>
         <w:t>Brandon Hunt</w:t>
       </w:r>
+      <w:bookmarkStart w:id="0" w:name="_GoBack"/>
+      <w:bookmarkEnd w:id="0"/>
     </w:p>
     <w:p>
       <w:pPr>
@@ -57,7 +57,7 @@
           <w:szCs w:val="24"/>
         </w:rPr>
       </w:pPr>
-      <w:hyperlink r:id="rId5" w:history="1">
+      <w:hyperlink r:id="rId7" w:history="1">
         <w:r>
           <w:rPr>
             <w:rStyle w:val="Hyperlink"/>
@@ -232,147 +232,9 @@
           <w:i/>
           <w:iCs/>
         </w:rPr>
-        <w:t xml:space="preserve">Western Oregon University,  </w:t>
-      </w:r>
-      <w:r>
-        <w:rPr>
-          <w:rFonts w:ascii="Calibri" w:hAnsi="Calibri" w:cs="Calibri"/>
-          <w:bCs/>
-          <w:iCs/>
-        </w:rPr>
-        <w:t>Monmouth</w:t>
-      </w:r>
-      <w:r>
-        <w:rPr>
-          <w:rFonts w:ascii="Calibri" w:hAnsi="Calibri" w:cs="Calibri"/>
-        </w:rPr>
-        <w:t>, Oregon</w:t>
-      </w:r>
-    </w:p>
-    <w:p>
-      <w:pPr>
-        <w:widowControl w:val="0"/>
-        <w:autoSpaceDE w:val="0"/>
-        <w:autoSpaceDN w:val="0"/>
-        <w:adjustRightInd w:val="0"/>
-        <w:spacing w:after="0" w:line="1" w:lineRule="exact"/>
-        <w:rPr>
-          <w:rFonts w:ascii="Times New Roman" w:hAnsi="Times New Roman" w:cs="Times New Roman"/>
-          <w:sz w:val="24"/>
-          <w:szCs w:val="24"/>
-        </w:rPr>
-      </w:pPr>
-    </w:p>
-    <w:p>
-      <w:pPr>
-        <w:widowControl w:val="0"/>
-        <w:tabs>
-          <w:tab w:val="left" w:pos="5740"/>
-        </w:tabs>
-        <w:autoSpaceDE w:val="0"/>
-        <w:autoSpaceDN w:val="0"/>
-        <w:adjustRightInd w:val="0"/>
-        <w:spacing w:after="0" w:line="240" w:lineRule="auto"/>
-        <w:ind w:left="720"/>
-        <w:rPr>
-          <w:rFonts w:ascii="Times New Roman" w:hAnsi="Times New Roman" w:cs="Times New Roman"/>
-          <w:sz w:val="24"/>
-          <w:szCs w:val="24"/>
-        </w:rPr>
-      </w:pPr>
-      <w:r>
-        <w:rPr>
-          <w:rFonts w:ascii="Calibri" w:hAnsi="Calibri" w:cs="Calibri"/>
-        </w:rPr>
-        <w:t>Bachelor of Science in Computer Science</w:t>
-      </w:r>
-    </w:p>
-    <w:p>
-      <w:pPr>
-        <w:widowControl w:val="0"/>
-        <w:autoSpaceDE w:val="0"/>
-        <w:autoSpaceDN w:val="0"/>
-        <w:adjustRightInd w:val="0"/>
-        <w:spacing w:after="0" w:line="256" w:lineRule="exact"/>
-        <w:rPr>
-          <w:rFonts w:ascii="Times New Roman" w:hAnsi="Times New Roman" w:cs="Times New Roman"/>
-          <w:sz w:val="24"/>
-          <w:szCs w:val="24"/>
-        </w:rPr>
-      </w:pPr>
-    </w:p>
-    <w:p>
-      <w:pPr>
-        <w:widowControl w:val="0"/>
-        <w:overflowPunct w:val="0"/>
-        <w:autoSpaceDE w:val="0"/>
-        <w:autoSpaceDN w:val="0"/>
-        <w:adjustRightInd w:val="0"/>
-        <w:spacing w:after="0"/>
-        <w:ind w:left="720" w:right="360"/>
-        <w:rPr>
-          <w:rFonts w:ascii="Calibri" w:hAnsi="Calibri" w:cs="Calibri"/>
-        </w:rPr>
-      </w:pPr>
-      <w:r>
-        <w:rPr>
-          <w:rFonts w:ascii="Calibri" w:hAnsi="Calibri" w:cs="Calibri"/>
-          <w:i/>
-          <w:iCs/>
-        </w:rPr>
-        <w:t xml:space="preserve">Selected Coursework: </w:t>
-      </w:r>
-      <w:r>
-        <w:rPr>
-          <w:rFonts w:ascii="Calibri" w:hAnsi="Calibri" w:cs="Calibri"/>
-        </w:rPr>
-        <w:t>Data Structures, Web Applications, Database Applications, Distributed Systems,</w:t>
-      </w:r>
-      <w:r>
-        <w:rPr>
-          <w:rFonts w:ascii="Calibri" w:hAnsi="Calibri" w:cs="Calibri"/>
-          <w:i/>
-          <w:iCs/>
-        </w:rPr>
-        <w:t xml:space="preserve"> </w:t>
-      </w:r>
-      <w:r>
-        <w:rPr>
-          <w:rFonts w:ascii="Calibri" w:hAnsi="Calibri" w:cs="Calibri"/>
-        </w:rPr>
-        <w:t>Computer Systems, Great Theoretical Ideas in Computer Science, Java, C#, Python, Lisp, C, Haskell</w:t>
-      </w:r>
-    </w:p>
-    <w:p>
-      <w:pPr>
-        <w:widowControl w:val="0"/>
-        <w:overflowPunct w:val="0"/>
-        <w:autoSpaceDE w:val="0"/>
-        <w:autoSpaceDN w:val="0"/>
-        <w:adjustRightInd w:val="0"/>
-        <w:spacing w:after="0"/>
-        <w:ind w:left="720" w:right="360"/>
-        <w:rPr>
-          <w:rFonts w:ascii="Times New Roman" w:hAnsi="Times New Roman" w:cs="Times New Roman"/>
-          <w:sz w:val="24"/>
-          <w:szCs w:val="24"/>
-        </w:rPr>
-      </w:pPr>
-    </w:p>
-    <w:p>
-      <w:pPr>
-        <w:widowControl w:val="0"/>
-        <w:autoSpaceDE w:val="0"/>
-        <w:autoSpaceDN w:val="0"/>
-        <w:adjustRightInd w:val="0"/>
-        <w:spacing w:after="0" w:line="240" w:lineRule="auto"/>
-        <w:ind w:left="720"/>
-        <w:rPr>
-          <w:rFonts w:ascii="Times New Roman" w:hAnsi="Times New Roman" w:cs="Times New Roman"/>
-          <w:sz w:val="24"/>
-          <w:szCs w:val="24"/>
-        </w:rPr>
-      </w:pPr>
+        <w:t>Western Oregon University</w:t>
+      </w:r>
+      <w:proofErr w:type="gramStart"/>
       <w:r>
         <w:rPr>
           <w:rFonts w:ascii="Calibri" w:hAnsi="Calibri" w:cs="Calibri"/>
@@ -381,13 +243,35 @@
           <w:i/>
           <w:iCs/>
         </w:rPr>
-        <w:t xml:space="preserve">Lake Oswego High School,  </w:t>
-      </w:r>
-      <w:r>
-        <w:rPr>
-          <w:rFonts w:ascii="Calibri" w:hAnsi="Calibri" w:cs="Calibri"/>
-        </w:rPr>
-        <w:t>Lake Oswego, Oregon</w:t>
+        <w:t xml:space="preserve">,  </w:t>
+      </w:r>
+      <w:r>
+        <w:rPr>
+          <w:rFonts w:ascii="Calibri" w:hAnsi="Calibri" w:cs="Calibri"/>
+          <w:bCs/>
+          <w:iCs/>
+        </w:rPr>
+        <w:t>Monmouth</w:t>
+      </w:r>
+      <w:proofErr w:type="gramEnd"/>
+      <w:r>
+        <w:rPr>
+          <w:rFonts w:ascii="Calibri" w:hAnsi="Calibri" w:cs="Calibri"/>
+        </w:rPr>
+        <w:t>, Oregon</w:t>
+      </w:r>
+      <w:r>
+        <w:rPr>
+          <w:rFonts w:ascii="Calibri" w:hAnsi="Calibri" w:cs="Calibri"/>
+        </w:rPr>
+        <w:t xml:space="preserve"> </w:t>
+      </w:r>
+      <w:r>
+        <w:rPr>
+          <w:rFonts w:ascii="Calibri" w:hAnsi="Calibri" w:cs="Calibri"/>
+          <w:b/>
+        </w:rPr>
+        <w:t>2017</w:t>
       </w:r>
     </w:p>
     <w:p>
@@ -407,24 +291,141 @@
     <w:p>
       <w:pPr>
         <w:widowControl w:val="0"/>
-        <w:autoSpaceDE w:val="0"/>
-        <w:autoSpaceDN w:val="0"/>
-        <w:adjustRightInd w:val="0"/>
-        <w:spacing w:after="0" w:line="227" w:lineRule="exact"/>
-        <w:rPr>
-          <w:rFonts w:ascii="Times New Roman" w:hAnsi="Times New Roman" w:cs="Times New Roman"/>
-          <w:sz w:val="24"/>
-          <w:szCs w:val="24"/>
-        </w:rPr>
-      </w:pPr>
-    </w:p>
-    <w:p>
-      <w:pPr>
-        <w:widowControl w:val="0"/>
-        <w:autoSpaceDE w:val="0"/>
-        <w:autoSpaceDN w:val="0"/>
-        <w:adjustRightInd w:val="0"/>
-        <w:spacing w:after="0" w:line="239" w:lineRule="auto"/>
+        <w:tabs>
+          <w:tab w:val="left" w:pos="5740"/>
+        </w:tabs>
+        <w:autoSpaceDE w:val="0"/>
+        <w:autoSpaceDN w:val="0"/>
+        <w:adjustRightInd w:val="0"/>
+        <w:spacing w:after="0" w:line="240" w:lineRule="auto"/>
+        <w:ind w:left="720"/>
+        <w:rPr>
+          <w:rFonts w:ascii="Times New Roman" w:hAnsi="Times New Roman" w:cs="Times New Roman"/>
+          <w:sz w:val="24"/>
+          <w:szCs w:val="24"/>
+        </w:rPr>
+      </w:pPr>
+      <w:r>
+        <w:rPr>
+          <w:rFonts w:ascii="Calibri" w:hAnsi="Calibri" w:cs="Calibri"/>
+        </w:rPr>
+        <w:t>Bachelor of Science in Computer Science</w:t>
+      </w:r>
+      <w:r>
+        <w:rPr>
+          <w:rFonts w:ascii="Calibri" w:hAnsi="Calibri" w:cs="Calibri"/>
+        </w:rPr>
+        <w:t>, Minor Entrepreneurship</w:t>
+      </w:r>
+    </w:p>
+    <w:p>
+      <w:pPr>
+        <w:widowControl w:val="0"/>
+        <w:autoSpaceDE w:val="0"/>
+        <w:autoSpaceDN w:val="0"/>
+        <w:adjustRightInd w:val="0"/>
+        <w:spacing w:after="0" w:line="256" w:lineRule="exact"/>
+        <w:rPr>
+          <w:rFonts w:ascii="Times New Roman" w:hAnsi="Times New Roman" w:cs="Times New Roman"/>
+          <w:sz w:val="24"/>
+          <w:szCs w:val="24"/>
+        </w:rPr>
+      </w:pPr>
+    </w:p>
+    <w:p>
+      <w:pPr>
+        <w:widowControl w:val="0"/>
+        <w:overflowPunct w:val="0"/>
+        <w:autoSpaceDE w:val="0"/>
+        <w:autoSpaceDN w:val="0"/>
+        <w:adjustRightInd w:val="0"/>
+        <w:spacing w:after="0"/>
+        <w:ind w:left="720" w:right="360"/>
+        <w:rPr>
+          <w:rFonts w:ascii="Calibri" w:hAnsi="Calibri" w:cs="Calibri"/>
+        </w:rPr>
+      </w:pPr>
+      <w:r>
+        <w:rPr>
+          <w:rFonts w:ascii="Calibri" w:hAnsi="Calibri" w:cs="Calibri"/>
+          <w:i/>
+          <w:iCs/>
+        </w:rPr>
+        <w:t xml:space="preserve">Selected Coursework: </w:t>
+      </w:r>
+      <w:r>
+        <w:rPr>
+          <w:rFonts w:ascii="Calibri" w:hAnsi="Calibri" w:cs="Calibri"/>
+        </w:rPr>
+        <w:t>Data Structures, Web</w:t>
+      </w:r>
+      <w:r>
+        <w:rPr>
+          <w:rFonts w:ascii="Calibri" w:hAnsi="Calibri" w:cs="Calibri"/>
+        </w:rPr>
+        <w:t xml:space="preserve"> Applications, Database</w:t>
+      </w:r>
+      <w:r>
+        <w:rPr>
+          <w:rFonts w:ascii="Calibri" w:hAnsi="Calibri" w:cs="Calibri"/>
+        </w:rPr>
+        <w:t>s</w:t>
+      </w:r>
+      <w:r>
+        <w:rPr>
+          <w:rFonts w:ascii="Calibri" w:hAnsi="Calibri" w:cs="Calibri"/>
+        </w:rPr>
+        <w:t xml:space="preserve">, </w:t>
+      </w:r>
+      <w:r>
+        <w:rPr>
+          <w:rFonts w:ascii="Calibri" w:hAnsi="Calibri" w:cs="Calibri"/>
+        </w:rPr>
+        <w:t xml:space="preserve">Computer </w:t>
+      </w:r>
+      <w:r>
+        <w:rPr>
+          <w:rFonts w:ascii="Calibri" w:hAnsi="Calibri" w:cs="Calibri"/>
+        </w:rPr>
+        <w:t>Organization, Programming Languages, Algorithms, Operating Systems</w:t>
+      </w:r>
+      <w:r>
+        <w:rPr>
+          <w:rFonts w:ascii="Calibri" w:hAnsi="Calibri" w:cs="Calibri"/>
+        </w:rPr>
+        <w:t xml:space="preserve">, Software Engineering, Applied Discrete </w:t>
+      </w:r>
+      <w:r>
+        <w:rPr>
+          <w:rFonts w:ascii="Calibri" w:hAnsi="Calibri" w:cs="Calibri"/>
+        </w:rPr>
+        <w:t>Mathematics</w:t>
+      </w:r>
+    </w:p>
+    <w:p>
+      <w:pPr>
+        <w:widowControl w:val="0"/>
+        <w:overflowPunct w:val="0"/>
+        <w:autoSpaceDE w:val="0"/>
+        <w:autoSpaceDN w:val="0"/>
+        <w:adjustRightInd w:val="0"/>
+        <w:spacing w:after="0"/>
+        <w:ind w:left="720" w:right="360"/>
+        <w:rPr>
+          <w:rFonts w:ascii="Times New Roman" w:hAnsi="Times New Roman" w:cs="Times New Roman"/>
+          <w:sz w:val="24"/>
+          <w:szCs w:val="24"/>
+        </w:rPr>
+      </w:pPr>
+    </w:p>
+    <w:p>
+      <w:pPr>
+        <w:widowControl w:val="0"/>
+        <w:autoSpaceDE w:val="0"/>
+        <w:autoSpaceDN w:val="0"/>
+        <w:adjustRightInd w:val="0"/>
+        <w:spacing w:after="0" w:line="240" w:lineRule="auto"/>
+        <w:ind w:left="720"/>
         <w:rPr>
           <w:rFonts w:ascii="Times New Roman" w:hAnsi="Times New Roman" w:cs="Times New Roman"/>
           <w:sz w:val="24"/>
@@ -436,6 +437,95 @@
           <w:rFonts w:ascii="Calibri" w:hAnsi="Calibri" w:cs="Calibri"/>
           <w:b/>
           <w:bCs/>
+          <w:i/>
+          <w:iCs/>
+        </w:rPr>
+        <w:t>Lake Oswego High School</w:t>
+      </w:r>
+      <w:proofErr w:type="gramStart"/>
+      <w:r>
+        <w:rPr>
+          <w:rFonts w:ascii="Calibri" w:hAnsi="Calibri" w:cs="Calibri"/>
+          <w:b/>
+          <w:bCs/>
+          <w:i/>
+          <w:iCs/>
+        </w:rPr>
+        <w:t xml:space="preserve">,  </w:t>
+      </w:r>
+      <w:r>
+        <w:rPr>
+          <w:rFonts w:ascii="Calibri" w:hAnsi="Calibri" w:cs="Calibri"/>
+        </w:rPr>
+        <w:t>Lake</w:t>
+      </w:r>
+      <w:proofErr w:type="gramEnd"/>
+      <w:r>
+        <w:rPr>
+          <w:rFonts w:ascii="Calibri" w:hAnsi="Calibri" w:cs="Calibri"/>
+        </w:rPr>
+        <w:t xml:space="preserve"> Oswego, Oregon</w:t>
+      </w:r>
+      <w:r>
+        <w:rPr>
+          <w:rFonts w:ascii="Calibri" w:hAnsi="Calibri" w:cs="Calibri"/>
+        </w:rPr>
+        <w:t xml:space="preserve"> </w:t>
+      </w:r>
+      <w:r>
+        <w:rPr>
+          <w:rFonts w:ascii="Calibri" w:hAnsi="Calibri" w:cs="Calibri"/>
+          <w:b/>
+        </w:rPr>
+        <w:t>2012</w:t>
+      </w:r>
+    </w:p>
+    <w:p>
+      <w:pPr>
+        <w:widowControl w:val="0"/>
+        <w:autoSpaceDE w:val="0"/>
+        <w:autoSpaceDN w:val="0"/>
+        <w:adjustRightInd w:val="0"/>
+        <w:spacing w:after="0" w:line="1" w:lineRule="exact"/>
+        <w:rPr>
+          <w:rFonts w:ascii="Times New Roman" w:hAnsi="Times New Roman" w:cs="Times New Roman"/>
+          <w:sz w:val="24"/>
+          <w:szCs w:val="24"/>
+        </w:rPr>
+      </w:pPr>
+    </w:p>
+    <w:p>
+      <w:pPr>
+        <w:widowControl w:val="0"/>
+        <w:autoSpaceDE w:val="0"/>
+        <w:autoSpaceDN w:val="0"/>
+        <w:adjustRightInd w:val="0"/>
+        <w:spacing w:after="0" w:line="227" w:lineRule="exact"/>
+        <w:rPr>
+          <w:rFonts w:ascii="Times New Roman" w:hAnsi="Times New Roman" w:cs="Times New Roman"/>
+          <w:sz w:val="24"/>
+          <w:szCs w:val="24"/>
+        </w:rPr>
+      </w:pPr>
+    </w:p>
+    <w:p>
+      <w:pPr>
+        <w:widowControl w:val="0"/>
+        <w:autoSpaceDE w:val="0"/>
+        <w:autoSpaceDN w:val="0"/>
+        <w:adjustRightInd w:val="0"/>
+        <w:spacing w:after="0" w:line="239" w:lineRule="auto"/>
+        <w:rPr>
+          <w:rFonts w:ascii="Times New Roman" w:hAnsi="Times New Roman" w:cs="Times New Roman"/>
+          <w:sz w:val="24"/>
+          <w:szCs w:val="24"/>
+        </w:rPr>
+      </w:pPr>
+      <w:r>
+        <w:rPr>
+          <w:rFonts w:ascii="Calibri" w:hAnsi="Calibri" w:cs="Calibri"/>
+          <w:b/>
+          <w:bCs/>
         </w:rPr>
         <w:t>SKILLS</w:t>
       </w:r>
@@ -479,21 +569,43 @@
         <w:rPr>
           <w:rFonts w:ascii="Calibri" w:hAnsi="Calibri" w:cs="Calibri"/>
         </w:rPr>
-        <w:t xml:space="preserve">C/C++, Java, C#, Python, PHP, </w:t>
-      </w:r>
-      <w:proofErr w:type="spellStart"/>
-      <w:r>
-        <w:rPr>
-          <w:rFonts w:ascii="Calibri" w:hAnsi="Calibri" w:cs="Calibri"/>
-        </w:rPr>
-        <w:t>Javascript</w:t>
-      </w:r>
-      <w:proofErr w:type="spellEnd"/>
-      <w:r>
-        <w:rPr>
-          <w:rFonts w:ascii="Calibri" w:hAnsi="Calibri" w:cs="Calibri"/>
-        </w:rPr>
-        <w:t>, HTML, CSS, SML, Haskell, Lisp</w:t>
+        <w:t>C/C++, Java, C#, Python, P</w:t>
+      </w:r>
+      <w:r>
+        <w:rPr>
+          <w:rFonts w:ascii="Calibri" w:hAnsi="Calibri" w:cs="Calibri"/>
+        </w:rPr>
+        <w:t xml:space="preserve">HP, </w:t>
+      </w:r>
+      <w:r>
+        <w:rPr>
+          <w:rFonts w:ascii="Calibri" w:hAnsi="Calibri" w:cs="Calibri"/>
+        </w:rPr>
+        <w:t>JavaScript</w:t>
+      </w:r>
+      <w:r>
+        <w:rPr>
+          <w:rFonts w:ascii="Calibri" w:hAnsi="Calibri" w:cs="Calibri"/>
+        </w:rPr>
+        <w:t xml:space="preserve">, </w:t>
+      </w:r>
+      <w:r>
+        <w:rPr>
+          <w:rFonts w:ascii="Calibri" w:hAnsi="Calibri" w:cs="Calibri"/>
+        </w:rPr>
+        <w:t xml:space="preserve">JQuery, </w:t>
+      </w:r>
+      <w:r>
+        <w:rPr>
+          <w:rFonts w:ascii="Calibri" w:hAnsi="Calibri" w:cs="Calibri"/>
+        </w:rPr>
+        <w:t xml:space="preserve">HTML, CSS, SML, </w:t>
+      </w:r>
+      <w:r>
+        <w:rPr>
+          <w:rFonts w:ascii="Calibri" w:hAnsi="Calibri" w:cs="Calibri"/>
+        </w:rPr>
+        <w:t>Haskell, Lisp</w:t>
       </w:r>
     </w:p>
     <w:p>
@@ -539,6 +651,12 @@
         <w:t>Git</w:t>
       </w:r>
       <w:proofErr w:type="spellEnd"/>
+      <w:r>
+        <w:rPr>
+          <w:rFonts w:ascii="Calibri" w:hAnsi="Calibri" w:cs="Calibri"/>
+        </w:rPr>
+        <w:t>, Visual Studio, Eclipse</w:t>
+      </w:r>
     </w:p>
     <w:p>
       <w:pPr>
@@ -1184,17 +1302,7 @@
           <w:i/>
           <w:iCs/>
         </w:rPr>
-        <w:t>Senior Project</w:t>
-      </w:r>
-      <w:r>
-        <w:rPr>
-          <w:rFonts w:ascii="Calibri" w:hAnsi="Calibri" w:cs="Calibri"/>
-          <w:b/>
-          <w:bCs/>
-          <w:i/>
-          <w:iCs/>
-        </w:rPr>
-        <w:t xml:space="preserve"> </w:t>
+        <w:t xml:space="preserve">Twitch Channel Guide </w:t>
       </w:r>
       <w:r>
         <w:rPr>
@@ -1212,13 +1320,19 @@
         <w:rPr>
           <w:rFonts w:ascii="Calibri" w:hAnsi="Calibri" w:cs="Calibri"/>
         </w:rPr>
-        <w:t xml:space="preserve">) – </w:t>
-      </w:r>
-      <w:r>
-        <w:rPr>
-          <w:rFonts w:ascii="Calibri" w:hAnsi="Calibri" w:cs="Calibri"/>
-        </w:rPr>
-        <w:t xml:space="preserve"> summary TBD</w:t>
+        <w:t xml:space="preserve">) </w:t>
+      </w:r>
+      <w:r>
+        <w:rPr>
+          <w:rFonts w:ascii="Calibri" w:hAnsi="Calibri" w:cs="Calibri"/>
+        </w:rPr>
+        <w:t>– Created</w:t>
+      </w:r>
+      <w:r>
+        <w:rPr>
+          <w:rFonts w:ascii="Calibri" w:hAnsi="Calibri" w:cs="Calibri"/>
+        </w:rPr>
+        <w:t xml:space="preserve"> a web application to enhance the Twitch user’s experience by showing streaming users’ streaming times.</w:t>
       </w:r>
     </w:p>
     <w:p>
@@ -1284,93 +1398,6 @@
         </w:rPr>
         <w:t>application</w:t>
       </w:r>
-      <w:r>
-        <w:rPr>
-          <w:rFonts w:ascii="Calibri" w:hAnsi="Calibri" w:cs="Calibri"/>
-        </w:rPr>
-        <w:t xml:space="preserve"> </w:t>
-      </w:r>
-    </w:p>
-    <w:p>
-      <w:pPr>
-        <w:widowControl w:val="0"/>
-        <w:autoSpaceDE w:val="0"/>
-        <w:autoSpaceDN w:val="0"/>
-        <w:adjustRightInd w:val="0"/>
-        <w:spacing w:after="0" w:line="266" w:lineRule="exact"/>
-        <w:rPr>
-          <w:rFonts w:ascii="Times New Roman" w:hAnsi="Times New Roman" w:cs="Times New Roman"/>
-          <w:sz w:val="24"/>
-          <w:szCs w:val="24"/>
-        </w:rPr>
-      </w:pPr>
-    </w:p>
-    <w:p>
-      <w:pPr>
-        <w:widowControl w:val="0"/>
-        <w:autoSpaceDE w:val="0"/>
-        <w:autoSpaceDN w:val="0"/>
-        <w:adjustRightInd w:val="0"/>
-        <w:spacing w:after="0" w:line="240" w:lineRule="auto"/>
-        <w:ind w:left="720"/>
-        <w:rPr>
-          <w:rFonts w:ascii="Times New Roman" w:hAnsi="Times New Roman" w:cs="Times New Roman"/>
-          <w:sz w:val="24"/>
-          <w:szCs w:val="24"/>
-        </w:rPr>
-      </w:pPr>
-      <w:r>
-        <w:rPr>
-          <w:rFonts w:ascii="Calibri" w:hAnsi="Calibri" w:cs="Calibri"/>
-          <w:b/>
-          <w:bCs/>
-          <w:i/>
-          <w:iCs/>
-        </w:rPr>
-        <w:t>Unity Final Project</w:t>
-      </w:r>
-      <w:r>
-        <w:rPr>
-          <w:rFonts w:ascii="Calibri" w:hAnsi="Calibri" w:cs="Calibri"/>
-          <w:b/>
-          <w:bCs/>
-          <w:i/>
-          <w:iCs/>
-        </w:rPr>
-        <w:t xml:space="preserve"> </w:t>
-      </w:r>
-      <w:r>
-        <w:rPr>
-          <w:rFonts w:ascii="Calibri" w:hAnsi="Calibri" w:cs="Calibri"/>
-        </w:rPr>
-        <w:t>(</w:t>
-      </w:r>
-      <w:r>
-        <w:rPr>
-          <w:rFonts w:ascii="Calibri" w:hAnsi="Calibri" w:cs="Calibri"/>
-        </w:rPr>
-        <w:t>2016</w:t>
-      </w:r>
-      <w:r>
-        <w:rPr>
-          <w:rFonts w:ascii="Calibri" w:hAnsi="Calibri" w:cs="Calibri"/>
-        </w:rPr>
-        <w:t>) - online information gathering/presentation system</w:t>
-      </w:r>
-    </w:p>
-    <w:p>
-      <w:pPr>
-        <w:widowControl w:val="0"/>
-        <w:autoSpaceDE w:val="0"/>
-        <w:autoSpaceDN w:val="0"/>
-        <w:adjustRightInd w:val="0"/>
-        <w:spacing w:after="0" w:line="13" w:lineRule="exact"/>
-        <w:rPr>
-          <w:rFonts w:ascii="Times New Roman" w:hAnsi="Times New Roman" w:cs="Times New Roman"/>
-          <w:sz w:val="24"/>
-          <w:szCs w:val="24"/>
-        </w:rPr>
-      </w:pPr>
     </w:p>
     <w:p>
       <w:pPr>
@@ -1388,6 +1415,134 @@
         <w:autoSpaceDN w:val="0"/>
         <w:adjustRightInd w:val="0"/>
         <w:spacing w:after="0" w:line="240" w:lineRule="auto"/>
+        <w:ind w:left="1440"/>
+        <w:jc w:val="both"/>
+        <w:rPr>
+          <w:rFonts w:ascii="Arial" w:hAnsi="Arial" w:cs="Arial"/>
+        </w:rPr>
+      </w:pPr>
+      <w:r>
+        <w:rPr>
+          <w:rFonts w:ascii="Calibri" w:hAnsi="Calibri" w:cs="Calibri"/>
+        </w:rPr>
+        <w:t>Developed Using the Twitch API</w:t>
+      </w:r>
+    </w:p>
+    <w:p>
+      <w:pPr>
+        <w:widowControl w:val="0"/>
+        <w:autoSpaceDE w:val="0"/>
+        <w:autoSpaceDN w:val="0"/>
+        <w:adjustRightInd w:val="0"/>
+        <w:spacing w:after="0" w:line="266" w:lineRule="exact"/>
+        <w:rPr>
+          <w:rFonts w:ascii="Times New Roman" w:hAnsi="Times New Roman" w:cs="Times New Roman"/>
+          <w:sz w:val="24"/>
+          <w:szCs w:val="24"/>
+        </w:rPr>
+      </w:pPr>
+    </w:p>
+    <w:p>
+      <w:pPr>
+        <w:widowControl w:val="0"/>
+        <w:autoSpaceDE w:val="0"/>
+        <w:autoSpaceDN w:val="0"/>
+        <w:adjustRightInd w:val="0"/>
+        <w:spacing w:after="0" w:line="240" w:lineRule="auto"/>
+        <w:ind w:left="720"/>
+        <w:rPr>
+          <w:rFonts w:ascii="Times New Roman" w:hAnsi="Times New Roman" w:cs="Times New Roman"/>
+          <w:sz w:val="24"/>
+          <w:szCs w:val="24"/>
+        </w:rPr>
+      </w:pPr>
+      <w:r>
+        <w:rPr>
+          <w:rFonts w:ascii="Calibri" w:hAnsi="Calibri" w:cs="Calibri"/>
+          <w:b/>
+          <w:bCs/>
+          <w:i/>
+          <w:iCs/>
+        </w:rPr>
+        <w:t>Swerve</w:t>
+      </w:r>
+      <w:r>
+        <w:rPr>
+          <w:rFonts w:ascii="Calibri" w:hAnsi="Calibri" w:cs="Calibri"/>
+          <w:b/>
+          <w:bCs/>
+          <w:i/>
+          <w:iCs/>
+        </w:rPr>
+        <w:t xml:space="preserve"> </w:t>
+      </w:r>
+      <w:r>
+        <w:rPr>
+          <w:rFonts w:ascii="Calibri" w:hAnsi="Calibri" w:cs="Calibri"/>
+        </w:rPr>
+        <w:t>(</w:t>
+      </w:r>
+      <w:r>
+        <w:rPr>
+          <w:rFonts w:ascii="Calibri" w:hAnsi="Calibri" w:cs="Calibri"/>
+        </w:rPr>
+        <w:t>2016</w:t>
+      </w:r>
+      <w:r>
+        <w:rPr>
+          <w:rFonts w:ascii="Calibri" w:hAnsi="Calibri" w:cs="Calibri"/>
+        </w:rPr>
+        <w:t xml:space="preserve">) </w:t>
+      </w:r>
+      <w:r>
+        <w:rPr>
+          <w:rFonts w:ascii="Calibri" w:hAnsi="Calibri" w:cs="Calibri"/>
+        </w:rPr>
+        <w:t>–</w:t>
+      </w:r>
+      <w:r>
+        <w:rPr>
+          <w:rFonts w:ascii="Calibri" w:hAnsi="Calibri" w:cs="Calibri"/>
+        </w:rPr>
+        <w:t xml:space="preserve"> </w:t>
+      </w:r>
+      <w:r>
+        <w:rPr>
+          <w:rFonts w:ascii="Calibri" w:hAnsi="Calibri" w:cs="Calibri"/>
+        </w:rPr>
+        <w:t>Created a Mobile Game for a Upper Division Final Project</w:t>
+      </w:r>
+    </w:p>
+    <w:p>
+      <w:pPr>
+        <w:widowControl w:val="0"/>
+        <w:autoSpaceDE w:val="0"/>
+        <w:autoSpaceDN w:val="0"/>
+        <w:adjustRightInd w:val="0"/>
+        <w:spacing w:after="0" w:line="13" w:lineRule="exact"/>
+        <w:rPr>
+          <w:rFonts w:ascii="Times New Roman" w:hAnsi="Times New Roman" w:cs="Times New Roman"/>
+          <w:sz w:val="24"/>
+          <w:szCs w:val="24"/>
+        </w:rPr>
+      </w:pPr>
+    </w:p>
+    <w:p>
+      <w:pPr>
+        <w:widowControl w:val="0"/>
+        <w:numPr>
+          <w:ilvl w:val="0"/>
+          <w:numId w:val="4"/>
+        </w:numPr>
+        <w:tabs>
+          <w:tab w:val="clear" w:pos="720"/>
+          <w:tab w:val="num" w:pos="1440"/>
+        </w:tabs>
+        <w:overflowPunct w:val="0"/>
+        <w:autoSpaceDE w:val="0"/>
+        <w:autoSpaceDN w:val="0"/>
+        <w:adjustRightInd w:val="0"/>
+        <w:spacing w:after="0" w:line="240" w:lineRule="auto"/>
         <w:ind w:left="1440" w:hanging="361"/>
         <w:jc w:val="both"/>
         <w:rPr>
@@ -1396,9 +1551,38 @@
       </w:pPr>
       <w:r>
         <w:rPr>
-          <w:rFonts w:ascii="Calibri" w:hAnsi="Calibri" w:cs="Calibri"/>
-        </w:rPr>
-        <w:t xml:space="preserve">Integrated old code with new for web application delivering custom tailored web news </w:t>
+          <w:rFonts w:ascii="Arial" w:hAnsi="Arial" w:cs="Arial"/>
+        </w:rPr>
+        <w:t>Utilized procedural generation to create an “endless” runner game</w:t>
+      </w:r>
+    </w:p>
+    <w:p>
+      <w:pPr>
+        <w:widowControl w:val="0"/>
+        <w:numPr>
+          <w:ilvl w:val="0"/>
+          <w:numId w:val="4"/>
+        </w:numPr>
+        <w:tabs>
+          <w:tab w:val="clear" w:pos="720"/>
+          <w:tab w:val="num" w:pos="1440"/>
+        </w:tabs>
+        <w:overflowPunct w:val="0"/>
+        <w:autoSpaceDE w:val="0"/>
+        <w:autoSpaceDN w:val="0"/>
+        <w:adjustRightInd w:val="0"/>
+        <w:spacing w:after="0" w:line="240" w:lineRule="auto"/>
+        <w:ind w:left="1440" w:hanging="361"/>
+        <w:jc w:val="both"/>
+        <w:rPr>
+          <w:rFonts w:ascii="Arial" w:hAnsi="Arial" w:cs="Arial"/>
+        </w:rPr>
+      </w:pPr>
+      <w:r>
+        <w:rPr>
+          <w:rFonts w:ascii="Arial" w:hAnsi="Arial" w:cs="Arial"/>
+        </w:rPr>
+        <w:t>The application was created using Unity.</w:t>
       </w:r>
     </w:p>
     <w:p>
@@ -1415,12 +1599,62 @@
     </w:p>
     <w:sectPr>
       <w:pgSz w:w="12240" w:h="15840"/>
-      <w:pgMar w:top="1440" w:right="1440" w:bottom="1440" w:left="1440" w:header="720" w:footer="720" w:gutter="0"/>
+      <w:pgMar w:top="1440" w:right="1440" w:bottom="720" w:left="1440" w:header="720" w:footer="720" w:gutter="0"/>
       <w:cols w:space="720"/>
       <w:docGrid w:linePitch="360"/>
     </w:sectPr>
   </w:body>
 </w:document>
+</file>
+
+<file path=word/endnotes.xml><?xml version="1.0" encoding="utf-8"?>
+<w:endnotes xmlns:wpc="http://schemas.microsoft.com/office/word/2010/wordprocessingCanvas" xmlns:mc="http://schemas.openxmlformats.org/markup-compatibility/2006" xmlns:o="urn:schemas-microsoft-com:office:office" xmlns:r="http://schemas.openxmlformats.org/officeDocument/2006/relationships" xmlns:m="http://schemas.openxmlformats.org/officeDocument/2006/math" xmlns:v="urn:schemas-microsoft-com:vml" xmlns:wp14="http://schemas.microsoft.com/office/word/2010/wordprocessingDrawing" xmlns:wp="http://schemas.openxmlformats.org/drawingml/2006/wordprocessingDrawing" xmlns:w10="urn:schemas-microsoft-com:office:word" xmlns:w="http://schemas.openxmlformats.org/wordprocessingml/2006/main" xmlns:w14="http://schemas.microsoft.com/office/word/2010/wordml" xmlns:w15="http://schemas.microsoft.com/office/word/2012/wordml" xmlns:wpg="http://schemas.microsoft.com/office/word/2010/wordprocessingGroup" xmlns:wpi="http://schemas.microsoft.com/office/word/2010/wordprocessingInk" xmlns:wne="http://schemas.microsoft.com/office/word/2006/wordml" xmlns:wps="http://schemas.microsoft.com/office/word/2010/wordprocessingShape" mc:Ignorable="w14 w15 wp14">
+  <w:endnote w:type="separator" w:id="-1">
+    <w:p>
+      <w:pPr>
+        <w:spacing w:after="0" w:line="240" w:lineRule="auto"/>
+      </w:pPr>
+      <w:r>
+        <w:separator/>
+      </w:r>
+    </w:p>
+  </w:endnote>
+  <w:endnote w:type="continuationSeparator" w:id="0">
+    <w:p>
+      <w:pPr>
+        <w:spacing w:after="0" w:line="240" w:lineRule="auto"/>
+      </w:pPr>
+      <w:r>
+        <w:continuationSeparator/>
+      </w:r>
+    </w:p>
+  </w:endnote>
+</w:endnotes>
+</file>
+
+<file path=word/footnotes.xml><?xml version="1.0" encoding="utf-8"?>
+<w:footnotes xmlns:wpc="http://schemas.microsoft.com/office/word/2010/wordprocessingCanvas" xmlns:mc="http://schemas.openxmlformats.org/markup-compatibility/2006" xmlns:o="urn:schemas-microsoft-com:office:office" xmlns:r="http://schemas.openxmlformats.org/officeDocument/2006/relationships" xmlns:m="http://schemas.openxmlformats.org/officeDocument/2006/math" xmlns:v="urn:schemas-microsoft-com:vml" xmlns:wp14="http://schemas.microsoft.com/office/word/2010/wordprocessingDrawing" xmlns:wp="http://schemas.openxmlformats.org/drawingml/2006/wordprocessingDrawing" xmlns:w10="urn:schemas-microsoft-com:office:word" xmlns:w="http://schemas.openxmlformats.org/wordprocessingml/2006/main" xmlns:w14="http://schemas.microsoft.com/office/word/2010/wordml" xmlns:w15="http://schemas.microsoft.com/office/word/2012/wordml" xmlns:wpg="http://schemas.microsoft.com/office/word/2010/wordprocessingGroup" xmlns:wpi="http://schemas.microsoft.com/office/word/2010/wordprocessingInk" xmlns:wne="http://schemas.microsoft.com/office/word/2006/wordml" xmlns:wps="http://schemas.microsoft.com/office/word/2010/wordprocessingShape" mc:Ignorable="w14 w15 wp14">
+  <w:footnote w:type="separator" w:id="-1">
+    <w:p>
+      <w:pPr>
+        <w:spacing w:after="0" w:line="240" w:lineRule="auto"/>
+      </w:pPr>
+      <w:r>
+        <w:separator/>
+      </w:r>
+    </w:p>
+  </w:footnote>
+  <w:footnote w:type="continuationSeparator" w:id="0">
+    <w:p>
+      <w:pPr>
+        <w:spacing w:after="0" w:line="240" w:lineRule="auto"/>
+      </w:pPr>
+      <w:r>
+        <w:continuationSeparator/>
+      </w:r>
+    </w:p>
+  </w:footnote>
+</w:footnotes>
 </file>
 
 <file path=word/numbering.xml><?xml version="1.0" encoding="utf-8"?>
@@ -2171,6 +2405,50 @@
       <w:u w:val="single"/>
     </w:rPr>
   </w:style>
+  <w:style w:type="paragraph" w:styleId="Header">
+    <w:name w:val="header"/>
+    <w:basedOn w:val="Normal"/>
+    <w:link w:val="HeaderChar"/>
+    <w:uiPriority w:val="99"/>
+    <w:unhideWhenUsed/>
+    <w:rsid w:val="00331922"/>
+    <w:pPr>
+      <w:tabs>
+        <w:tab w:val="center" w:pos="4680"/>
+        <w:tab w:val="right" w:pos="9360"/>
+      </w:tabs>
+      <w:spacing w:after="0" w:line="240" w:lineRule="auto"/>
+    </w:pPr>
+  </w:style>
+  <w:style w:type="character" w:customStyle="1" w:styleId="HeaderChar">
+    <w:name w:val="Header Char"/>
+    <w:basedOn w:val="DefaultParagraphFont"/>
+    <w:link w:val="Header"/>
+    <w:uiPriority w:val="99"/>
+    <w:rsid w:val="00331922"/>
+  </w:style>
+  <w:style w:type="paragraph" w:styleId="Footer">
+    <w:name w:val="footer"/>
+    <w:basedOn w:val="Normal"/>
+    <w:link w:val="FooterChar"/>
+    <w:uiPriority w:val="99"/>
+    <w:unhideWhenUsed/>
+    <w:rsid w:val="00331922"/>
+    <w:pPr>
+      <w:tabs>
+        <w:tab w:val="center" w:pos="4680"/>
+        <w:tab w:val="right" w:pos="9360"/>
+      </w:tabs>
+      <w:spacing w:after="0" w:line="240" w:lineRule="auto"/>
+    </w:pPr>
+  </w:style>
+  <w:style w:type="character" w:customStyle="1" w:styleId="FooterChar">
+    <w:name w:val="Footer Char"/>
+    <w:basedOn w:val="DefaultParagraphFont"/>
+    <w:link w:val="Footer"/>
+    <w:uiPriority w:val="99"/>
+    <w:rsid w:val="00331922"/>
+  </w:style>
 </w:styles>
 </file>
 

</xml_diff>